<commit_message>
add: chapter 1 in progress report
</commit_message>
<xml_diff>
--- a/Documents/19-P1908345-Jane Liu-Proposal.docx
+++ b/Documents/19-P1908345-Jane Liu-Proposal.docx
@@ -1433,160 +1433,179 @@
         <w:rPr>
           <w:lang w:val="en-US" w:eastAsia="zh-CN"/>
         </w:rPr>
-        <w:t xml:space="preserve">skills. One of the reasons </w:t>
-      </w:r>
-      <w:r>
-        <w:rPr>
+        <w:t xml:space="preserve">skills. </w:t>
+      </w:r>
+      <w:r>
+        <w:rPr>
+          <w:highlight w:val="yellow"/>
+          <w:lang w:val="en-US" w:eastAsia="zh-CN"/>
+        </w:rPr>
+        <w:t xml:space="preserve">One of the reasons </w:t>
+      </w:r>
+      <w:r>
+        <w:rPr>
+          <w:highlight w:val="yellow"/>
           <w:lang w:val="en-US" w:eastAsia="zh-CN"/>
         </w:rPr>
         <w:t>for</w:t>
       </w:r>
       <w:r>
         <w:rPr>
+          <w:highlight w:val="yellow"/>
           <w:lang w:val="en-US" w:eastAsia="zh-CN"/>
         </w:rPr>
         <w:t xml:space="preserve"> this </w:t>
       </w:r>
       <w:r>
         <w:rPr>
+          <w:highlight w:val="yellow"/>
           <w:lang w:val="en-US" w:eastAsia="zh-CN"/>
         </w:rPr>
         <w:t>tough</w:t>
       </w:r>
       <w:r>
         <w:rPr>
+          <w:highlight w:val="yellow"/>
           <w:lang w:val="en-US" w:eastAsia="zh-CN"/>
         </w:rPr>
         <w:t xml:space="preserve"> study of programming is that </w:t>
       </w:r>
       <w:r>
         <w:rPr>
+          <w:highlight w:val="yellow"/>
           <w:lang w:val="en-US" w:eastAsia="zh-CN"/>
         </w:rPr>
         <w:t xml:space="preserve">the students need to </w:t>
       </w:r>
       <w:r>
         <w:rPr>
+          <w:highlight w:val="yellow"/>
           <w:lang w:val="en-US" w:eastAsia="zh-CN"/>
         </w:rPr>
         <w:t xml:space="preserve">practice </w:t>
       </w:r>
       <w:r>
         <w:rPr>
+          <w:highlight w:val="yellow"/>
           <w:lang w:val="en-US" w:eastAsia="zh-CN"/>
         </w:rPr>
         <w:t xml:space="preserve">programming </w:t>
       </w:r>
       <w:r>
         <w:rPr>
+          <w:highlight w:val="yellow"/>
           <w:lang w:val="en-US" w:eastAsia="zh-CN"/>
         </w:rPr>
         <w:t xml:space="preserve">by directly </w:t>
       </w:r>
       <w:r>
         <w:rPr>
+          <w:highlight w:val="yellow"/>
           <w:lang w:val="en-US" w:eastAsia="zh-CN"/>
         </w:rPr>
         <w:t>writing codes</w:t>
       </w:r>
       <w:r>
         <w:rPr>
+          <w:highlight w:val="yellow"/>
           <w:lang w:val="en-US" w:eastAsia="zh-CN"/>
         </w:rPr>
         <w:t xml:space="preserve"> line by line</w:t>
       </w:r>
       <w:r>
         <w:rPr>
+          <w:highlight w:val="yellow"/>
           <w:lang w:val="en-US" w:eastAsia="zh-CN"/>
         </w:rPr>
         <w:t xml:space="preserve">, </w:t>
       </w:r>
       <w:r>
         <w:rPr>
+          <w:highlight w:val="yellow"/>
           <w:lang w:val="en-US" w:eastAsia="zh-CN"/>
         </w:rPr>
         <w:t xml:space="preserve">which </w:t>
       </w:r>
       <w:r>
         <w:rPr>
+          <w:highlight w:val="yellow"/>
           <w:lang w:val="en-US" w:eastAsia="zh-CN"/>
         </w:rPr>
         <w:t>causes a heavy cognitive load for students</w:t>
       </w:r>
       <w:r>
         <w:rPr>
+          <w:highlight w:val="yellow"/>
           <w:lang w:val="en-US" w:eastAsia="zh-CN"/>
         </w:rPr>
         <w:t xml:space="preserve"> </w:t>
       </w:r>
       <w:r>
         <w:rPr>
+          <w:highlight w:val="yellow"/>
           <w:lang w:val="en-US" w:eastAsia="zh-CN"/>
         </w:rPr>
         <w:t xml:space="preserve">and </w:t>
       </w:r>
       <w:r>
         <w:rPr>
+          <w:highlight w:val="yellow"/>
           <w:lang w:val="en-US" w:eastAsia="zh-CN"/>
         </w:rPr>
         <w:t>makes</w:t>
       </w:r>
       <w:r>
         <w:rPr>
-          <w:lang w:val="en-US" w:eastAsia="zh-CN"/>
-        </w:rPr>
-        <w:t xml:space="preserve"> it </w:t>
-      </w:r>
-      <w:r>
-        <w:rPr>
-          <w:lang w:val="en-US" w:eastAsia="zh-CN"/>
-        </w:rPr>
-        <w:t>easy</w:t>
-      </w:r>
-      <w:r>
-        <w:rPr>
-          <w:lang w:val="en-US" w:eastAsia="zh-CN"/>
-        </w:rPr>
-        <w:t xml:space="preserve"> for students to </w:t>
-      </w:r>
-      <w:r>
-        <w:rPr>
+          <w:highlight w:val="yellow"/>
+          <w:lang w:val="en-US" w:eastAsia="zh-CN"/>
+        </w:rPr>
+        <w:t xml:space="preserve"> it easy for students to </w:t>
+      </w:r>
+      <w:r>
+        <w:rPr>
+          <w:highlight w:val="yellow"/>
           <w:lang w:val="en-US" w:eastAsia="zh-CN"/>
         </w:rPr>
         <w:t xml:space="preserve">feel frustrated </w:t>
       </w:r>
       <w:r>
         <w:rPr>
+          <w:highlight w:val="yellow"/>
           <w:lang w:val="en-US" w:eastAsia="zh-CN"/>
         </w:rPr>
         <w:t xml:space="preserve">and even lose interest in </w:t>
       </w:r>
       <w:r>
         <w:rPr>
+          <w:highlight w:val="yellow"/>
           <w:lang w:val="en-US" w:eastAsia="zh-CN"/>
         </w:rPr>
         <w:t>programming</w:t>
       </w:r>
       <w:r>
         <w:rPr>
+          <w:highlight w:val="yellow"/>
           <w:lang w:val="en-US" w:eastAsia="zh-CN"/>
         </w:rPr>
         <w:t xml:space="preserve"> </w:t>
       </w:r>
       <w:r>
         <w:rPr>
+          <w:highlight w:val="yellow"/>
           <w:lang w:val="en-US" w:eastAsia="zh-CN"/>
         </w:rPr>
         <w:t>[</w:t>
       </w:r>
       <w:r>
         <w:rPr>
+          <w:highlight w:val="yellow"/>
           <w:lang w:val="en-US" w:eastAsia="zh-CN"/>
         </w:rPr>
         <w:t>1</w:t>
       </w:r>
       <w:r>
         <w:rPr>
+          <w:highlight w:val="yellow"/>
           <w:lang w:val="en-US" w:eastAsia="zh-CN"/>
         </w:rPr>
         <w:t>]</w:t>
@@ -1958,7 +1977,7 @@
         <w:rPr>
           <w:lang w:val="en-US" w:eastAsia="zh-CN"/>
         </w:rPr>
-        <w:t xml:space="preserve"> The major objectives of this project are as follows:</w:t>
+        <w:t xml:space="preserve"> The major objectives of this project are as follow</w:t>
       </w:r>
     </w:p>
     <w:p>
@@ -2856,13 +2875,7 @@
         <w:rPr>
           <w:lang w:val="en-US" w:eastAsia="zh-CN"/>
         </w:rPr>
-        <w:t xml:space="preserve"> native-language style pseudocode</w:t>
-      </w:r>
-      <w:r>
-        <w:rPr>
-          <w:lang w:val="en-US" w:eastAsia="zh-CN"/>
-        </w:rPr>
-        <w:t xml:space="preserve"> </w:t>
+        <w:t xml:space="preserve"> native-language style pseudocode </w:t>
       </w:r>
       <w:r>
         <w:rPr>
@@ -4800,7 +4813,7 @@
         <w:rPr>
           <w:lang w:val="en-US" w:eastAsia="zh-CN"/>
         </w:rPr>
-        <w:t xml:space="preserve"> their phones or </w:t>
+        <w:t xml:space="preserve"> their </w:t>
       </w:r>
       <w:r>
         <w:rPr>
@@ -5995,13 +6008,7 @@
       </w:r>
       <w:proofErr w:type="spellEnd"/>
       <w:r>
-        <w:t xml:space="preserve"> Calling ’18). ACM, New</w:t>
-      </w:r>
-      <w:r>
-        <w:t xml:space="preserve"> </w:t>
-      </w:r>
-      <w:r>
-        <w:t>York, NY, USA, Article 26, 2 pages. https://doi.org/10.1145/3279720.3279746</w:t>
+        <w:t xml:space="preserve"> Calling ’18). ACM, New York, NY, USA, Article 26, 2 pages. https://doi.org/10.1145/3279720.3279746</w:t>
       </w:r>
     </w:p>
     <w:p>
@@ -6073,13 +6080,7 @@
         <w:t>ff</w:t>
       </w:r>
       <w:r>
-        <w:t>ective Learning Tool for First Programming Courses. In Proceedings of the 8th Australasian Conference on Computing Education - Volume 52 (ACE ’06). Australian Computer Society, Inc., Darlinghurst, Australia, Australia, 157–163.</w:t>
-      </w:r>
-      <w:r>
-        <w:t xml:space="preserve"> </w:t>
-      </w:r>
-      <w:r>
-        <w:t>http://dl.acm.org.ezproxy.auckland.ac.nz/citation.cfm?id=1151869.1151890</w:t>
+        <w:t>ective Learning Tool for First Programming Courses. In Proceedings of the 8th Australasian Conference on Computing Education - Volume 52 (ACE ’06). Australian Computer Society, Inc., Darlinghurst, Australia, Australia, 157–163. http://dl.acm.org.ezproxy.auckland.ac.nz/citation.cfm?id=1151869.1151890</w:t>
       </w:r>
     </w:p>
     <w:p>

</xml_diff>